<commit_message>
adds INFO.txt and moves photos into photo directories form persona doc
</commit_message>
<xml_diff>
--- a/User Interface Design - D279/Paradigm Pet Professionals UI Design Specifications.docx
+++ b/User Interface Design - D279/Paradigm Pet Professionals UI Design Specifications.docx
@@ -38690,25 +38690,7 @@
           <w:sz w:val="20"/>
           <w:szCs w:val="20"/>
         </w:rPr>
-        <w:t>“</w:t>
-      </w:r>
-      <w:proofErr w:type="spellStart"/>
-      <w:r>
-        <w:rPr>
-          <w:rFonts w:ascii="Verdana" w:hAnsi="Verdana"/>
-          <w:sz w:val="20"/>
-          <w:szCs w:val="20"/>
-        </w:rPr>
-        <w:t>Pexpert</w:t>
-      </w:r>
-      <w:proofErr w:type="spellEnd"/>
-      <w:r>
-        <w:rPr>
-          <w:rFonts w:ascii="Verdana" w:hAnsi="Verdana"/>
-          <w:sz w:val="20"/>
-          <w:szCs w:val="20"/>
-        </w:rPr>
-        <w:t>”</w:t>
+        <w:t>“Pexpert”</w:t>
       </w:r>
       <w:r>
         <w:rPr>
@@ -40577,25 +40559,7 @@
           <w:sz w:val="20"/>
           <w:szCs w:val="20"/>
         </w:rPr>
-        <w:t>“</w:t>
-      </w:r>
-      <w:proofErr w:type="spellStart"/>
-      <w:r>
-        <w:rPr>
-          <w:rFonts w:ascii="Verdana" w:hAnsi="Verdana"/>
-          <w:sz w:val="20"/>
-          <w:szCs w:val="20"/>
-        </w:rPr>
-        <w:t>Pexpert</w:t>
-      </w:r>
-      <w:proofErr w:type="spellEnd"/>
-      <w:r>
-        <w:rPr>
-          <w:rFonts w:ascii="Verdana" w:hAnsi="Verdana"/>
-          <w:sz w:val="20"/>
-          <w:szCs w:val="20"/>
-        </w:rPr>
-        <w:t>”</w:t>
+        <w:t>“Pexpert”</w:t>
       </w:r>
       <w:r>
         <w:rPr>
@@ -49770,7 +49734,7 @@
                     <a:blip r:embed="rId35">
                       <a:extLst>
                         <a:ext uri="{FF2B5EF4-FFF2-40B4-BE49-F238E27FC236}">
-                          <a16:creationId xmlns="" xmlns:o="urn:schemas-microsoft-com:office:office" xmlns:v="urn:schemas-microsoft-com:vml" xmlns:w10="urn:schemas-microsoft-com:office:word" xmlns:w="http://schemas.openxmlformats.org/wordprocessingml/2006/main" xmlns:a14="http://schemas.microsoft.com/office/drawing/2010/main" xmlns:a16="http://schemas.microsoft.com/office/drawing/2014/main" xmlns:arto="http://schemas.microsoft.com/office/word/2006/arto" id="{38398932-E2EB-40BE-9225-5E72DBEE3847}"/>
+                          <a16:creationId xmlns:arto="http://schemas.microsoft.com/office/word/2006/arto" xmlns:a16="http://schemas.microsoft.com/office/drawing/2014/main" xmlns:a14="http://schemas.microsoft.com/office/drawing/2010/main" xmlns:w="http://schemas.openxmlformats.org/wordprocessingml/2006/main" xmlns:w10="urn:schemas-microsoft-com:office:word" xmlns:v="urn:schemas-microsoft-com:vml" xmlns:o="urn:schemas-microsoft-com:office:office" xmlns="" id="{38398932-E2EB-40BE-9225-5E72DBEE3847}"/>
                         </a:ext>
                       </a:extLst>
                     </a:blip>
@@ -49939,7 +49903,7 @@
                     <a:blip r:embed="rId38">
                       <a:extLst>
                         <a:ext uri="{FF2B5EF4-FFF2-40B4-BE49-F238E27FC236}">
-                          <a16:creationId xmlns="" xmlns:o="urn:schemas-microsoft-com:office:office" xmlns:v="urn:schemas-microsoft-com:vml" xmlns:w10="urn:schemas-microsoft-com:office:word" xmlns:w="http://schemas.openxmlformats.org/wordprocessingml/2006/main" xmlns:a14="http://schemas.microsoft.com/office/drawing/2010/main" xmlns:a16="http://schemas.microsoft.com/office/drawing/2014/main" xmlns:arto="http://schemas.microsoft.com/office/word/2006/arto" id="{54E28CBB-29B8-4AC9-B2C1-EB0CF1391C46}"/>
+                          <a16:creationId xmlns:arto="http://schemas.microsoft.com/office/word/2006/arto" xmlns:a16="http://schemas.microsoft.com/office/drawing/2014/main" xmlns:a14="http://schemas.microsoft.com/office/drawing/2010/main" xmlns:w="http://schemas.openxmlformats.org/wordprocessingml/2006/main" xmlns:w10="urn:schemas-microsoft-com:office:word" xmlns:v="urn:schemas-microsoft-com:vml" xmlns:o="urn:schemas-microsoft-com:office:office" xmlns="" id="{54E28CBB-29B8-4AC9-B2C1-EB0CF1391C46}"/>
                         </a:ext>
                       </a:extLst>
                     </a:blip>
@@ -49978,7 +49942,7 @@
         </w:rPr>
         <w:lastRenderedPageBreak/>
         <w:drawing>
-          <wp:inline distT="0" distB="0" distL="0" distR="0" wp14:anchorId="4F5C3D1B" wp14:editId="0B4ACD0D">
+          <wp:inline distT="0" distB="0" distL="0" distR="0" wp14:anchorId="4F5C3D1B" wp14:editId="3A527C9B">
             <wp:extent cx="3048000" cy="4572000"/>
             <wp:effectExtent l="0" t="0" r="0" b="0"/>
             <wp:docPr id="8" name="Picture 8" descr="A goldendoodle and black Labrador retriever sitting on a maroon area rug; both are smiling."/>
@@ -53774,6 +53738,51 @@
 </file>
 
 <file path=customXml/item3.xml><?xml version="1.0" encoding="utf-8"?>
+<p:properties xmlns:p="http://schemas.microsoft.com/office/2006/metadata/properties" xmlns:xsi="http://www.w3.org/2001/XMLSchema-instance" xmlns:pc="http://schemas.microsoft.com/office/infopath/2007/PartnerControls">
+  <documentManagement>
+    <Vendor xmlns="0feec74c-ecc7-44c3-9c64-3623cf89ed41">N/A</Vendor>
+    <_ip_UnifiedCompliancePolicyUIAction xmlns="http://schemas.microsoft.com/sharepoint/v3" xsi:nil="true"/>
+    <Launch_x0020_Date xmlns="0feec74c-ecc7-44c3-9c64-3623cf89ed41" xsi:nil="true"/>
+    <Discipline xmlns="0feec74c-ecc7-44c3-9c64-3623cf89ed41" xsi:nil="true"/>
+    <Course_x0020_code xmlns="0feec74c-ecc7-44c3-9c64-3623cf89ed41" xsi:nil="true"/>
+    <Performance_x0020_Steps_x0020_Completed xmlns="0feec74c-ecc7-44c3-9c64-3623cf89ed41">
+      <Value>N/A</Value>
+    </Performance_x0020_Steps_x0020_Completed>
+    <Course_x0020_short_x0020_name xmlns="0feec74c-ecc7-44c3-9c64-3623cf89ed41" xsi:nil="true"/>
+    <_ip_UnifiedCompliancePolicyProperties xmlns="http://schemas.microsoft.com/sharepoint/v3" xsi:nil="true"/>
+    <Course_x0020_number xmlns="0feec74c-ecc7-44c3-9c64-3623cf89ed41" xsi:nil="true"/>
+    <Course_x0020_title xmlns="0feec74c-ecc7-44c3-9c64-3623cf89ed41" xsi:nil="true"/>
+    <d5fh xmlns="0feec74c-ecc7-44c3-9c64-3623cf89ed41" xsi:nil="true"/>
+    <Step_x0020_Completed xmlns="0feec74c-ecc7-44c3-9c64-3623cf89ed41">
+      <Value>N/A</Value>
+    </Step_x0020_Completed>
+    <Assessment_x0020_Type xmlns="0feec74c-ecc7-44c3-9c64-3623cf89ed41">
+      <Value>Objective</Value>
+    </Assessment_x0020_Type>
+    <Publication_x0020_Date xmlns="0feec74c-ecc7-44c3-9c64-3623cf89ed41" xsi:nil="true"/>
+    <SME xmlns="0feec74c-ecc7-44c3-9c64-3623cf89ed41" xsi:nil="true"/>
+    <Editor0 xmlns="0feec74c-ecc7-44c3-9c64-3623cf89ed41">
+      <UserInfo>
+        <DisplayName/>
+        <AccountId xsi:nil="true"/>
+        <AccountType/>
+      </UserInfo>
+    </Editor0>
+    <Doc_x0020_Type xmlns="0feec74c-ecc7-44c3-9c64-3623cf89ed41" xsi:nil="true"/>
+    <qrac xmlns="0feec74c-ecc7-44c3-9c64-3623cf89ed41" xsi:nil="true"/>
+    <SharedWithUsers xmlns="1f707338-ea0f-4fe5-baee-59b996692b22">
+      <UserInfo>
+        <DisplayName>Bryan Johnson</DisplayName>
+        <AccountId>63</AccountId>
+        <AccountType/>
+      </UserInfo>
+    </SharedWithUsers>
+    <AssessmentCode xmlns="0feec74c-ecc7-44c3-9c64-3623cf89ed41" xsi:nil="true"/>
+  </documentManagement>
+</p:properties>
+</file>
+
+<file path=customXml/item4.xml><?xml version="1.0" encoding="utf-8"?>
 <ct:contentTypeSchema xmlns:ct="http://schemas.microsoft.com/office/2006/metadata/contentType" xmlns:ma="http://schemas.microsoft.com/office/2006/metadata/properties/metaAttributes" ct:_="" ma:_="" ma:contentTypeName="Document" ma:contentTypeID="0x010100C39F2A75005F2D43B30369DAED2CCB1C" ma:contentTypeVersion="41" ma:contentTypeDescription="Create a new document." ma:contentTypeScope="" ma:versionID="5351413fd0bef49f1818cb8e83e5bd96">
   <xsd:schema xmlns:xsd="http://www.w3.org/2001/XMLSchema" xmlns:xs="http://www.w3.org/2001/XMLSchema" xmlns:p="http://schemas.microsoft.com/office/2006/metadata/properties" xmlns:ns1="http://schemas.microsoft.com/sharepoint/v3" xmlns:ns2="0feec74c-ecc7-44c3-9c64-3623cf89ed41" xmlns:ns3="1f707338-ea0f-4fe5-baee-59b996692b22" targetNamespace="http://schemas.microsoft.com/office/2006/metadata/properties" ma:root="true" ma:fieldsID="459d8d921e348c538e348f0fdb6db98e" ns1:_="" ns2:_="" ns3:_="">
     <xsd:import namespace="http://schemas.microsoft.com/sharepoint/v3"/>
@@ -54219,51 +54228,6 @@
 </ct:contentTypeSchema>
 </file>
 
-<file path=customXml/item4.xml><?xml version="1.0" encoding="utf-8"?>
-<p:properties xmlns:p="http://schemas.microsoft.com/office/2006/metadata/properties" xmlns:xsi="http://www.w3.org/2001/XMLSchema-instance" xmlns:pc="http://schemas.microsoft.com/office/infopath/2007/PartnerControls">
-  <documentManagement>
-    <Vendor xmlns="0feec74c-ecc7-44c3-9c64-3623cf89ed41">N/A</Vendor>
-    <_ip_UnifiedCompliancePolicyUIAction xmlns="http://schemas.microsoft.com/sharepoint/v3" xsi:nil="true"/>
-    <Launch_x0020_Date xmlns="0feec74c-ecc7-44c3-9c64-3623cf89ed41" xsi:nil="true"/>
-    <Discipline xmlns="0feec74c-ecc7-44c3-9c64-3623cf89ed41" xsi:nil="true"/>
-    <Course_x0020_code xmlns="0feec74c-ecc7-44c3-9c64-3623cf89ed41" xsi:nil="true"/>
-    <Performance_x0020_Steps_x0020_Completed xmlns="0feec74c-ecc7-44c3-9c64-3623cf89ed41">
-      <Value>N/A</Value>
-    </Performance_x0020_Steps_x0020_Completed>
-    <Course_x0020_short_x0020_name xmlns="0feec74c-ecc7-44c3-9c64-3623cf89ed41" xsi:nil="true"/>
-    <_ip_UnifiedCompliancePolicyProperties xmlns="http://schemas.microsoft.com/sharepoint/v3" xsi:nil="true"/>
-    <Course_x0020_number xmlns="0feec74c-ecc7-44c3-9c64-3623cf89ed41" xsi:nil="true"/>
-    <Course_x0020_title xmlns="0feec74c-ecc7-44c3-9c64-3623cf89ed41" xsi:nil="true"/>
-    <d5fh xmlns="0feec74c-ecc7-44c3-9c64-3623cf89ed41" xsi:nil="true"/>
-    <Step_x0020_Completed xmlns="0feec74c-ecc7-44c3-9c64-3623cf89ed41">
-      <Value>N/A</Value>
-    </Step_x0020_Completed>
-    <Assessment_x0020_Type xmlns="0feec74c-ecc7-44c3-9c64-3623cf89ed41">
-      <Value>Objective</Value>
-    </Assessment_x0020_Type>
-    <Publication_x0020_Date xmlns="0feec74c-ecc7-44c3-9c64-3623cf89ed41" xsi:nil="true"/>
-    <SME xmlns="0feec74c-ecc7-44c3-9c64-3623cf89ed41" xsi:nil="true"/>
-    <Editor0 xmlns="0feec74c-ecc7-44c3-9c64-3623cf89ed41">
-      <UserInfo>
-        <DisplayName/>
-        <AccountId xsi:nil="true"/>
-        <AccountType/>
-      </UserInfo>
-    </Editor0>
-    <Doc_x0020_Type xmlns="0feec74c-ecc7-44c3-9c64-3623cf89ed41" xsi:nil="true"/>
-    <qrac xmlns="0feec74c-ecc7-44c3-9c64-3623cf89ed41" xsi:nil="true"/>
-    <SharedWithUsers xmlns="1f707338-ea0f-4fe5-baee-59b996692b22">
-      <UserInfo>
-        <DisplayName>Bryan Johnson</DisplayName>
-        <AccountId>63</AccountId>
-        <AccountType/>
-      </UserInfo>
-    </SharedWithUsers>
-    <AssessmentCode xmlns="0feec74c-ecc7-44c3-9c64-3623cf89ed41" xsi:nil="true"/>
-  </documentManagement>
-</p:properties>
-</file>
-
 <file path=customXml/itemProps1.xml><?xml version="1.0" encoding="utf-8"?>
 <ds:datastoreItem xmlns:ds="http://schemas.openxmlformats.org/officeDocument/2006/customXml" ds:itemID="{55AF091B-3C7A-41E3-B477-F2FDAA23CFDA}">
   <ds:schemaRefs>
@@ -54281,6 +54245,18 @@
 </file>
 
 <file path=customXml/itemProps3.xml><?xml version="1.0" encoding="utf-8"?>
+<ds:datastoreItem xmlns:ds="http://schemas.openxmlformats.org/officeDocument/2006/customXml" ds:itemID="{E23E4120-D6A2-4237-8072-707FB1C50E55}">
+  <ds:schemaRefs>
+    <ds:schemaRef ds:uri="http://schemas.microsoft.com/office/2006/metadata/properties"/>
+    <ds:schemaRef ds:uri="http://schemas.microsoft.com/office/infopath/2007/PartnerControls"/>
+    <ds:schemaRef ds:uri="0feec74c-ecc7-44c3-9c64-3623cf89ed41"/>
+    <ds:schemaRef ds:uri="http://schemas.microsoft.com/sharepoint/v3"/>
+    <ds:schemaRef ds:uri="1f707338-ea0f-4fe5-baee-59b996692b22"/>
+  </ds:schemaRefs>
+</ds:datastoreItem>
+</file>
+
+<file path=customXml/itemProps4.xml><?xml version="1.0" encoding="utf-8"?>
 <ds:datastoreItem xmlns:ds="http://schemas.openxmlformats.org/officeDocument/2006/customXml" ds:itemID="{D2EC3A24-5F3C-4CB3-BF06-CCE374D3FBF7}">
   <ds:schemaRefs>
     <ds:schemaRef ds:uri="http://schemas.microsoft.com/office/2006/metadata/contentType"/>
@@ -54298,22 +54274,4 @@
     <ds:schemaRef ds:uri="http://schemas.microsoft.com/internal/obd"/>
   </ds:schemaRefs>
 </ds:datastoreItem>
-</file>
-
-<file path=customXml/itemProps4.xml><?xml version="1.0" encoding="utf-8"?>
-<ds:datastoreItem xmlns:ds="http://schemas.openxmlformats.org/officeDocument/2006/customXml" ds:itemID="{E23E4120-D6A2-4237-8072-707FB1C50E55}">
-  <ds:schemaRefs>
-    <ds:schemaRef ds:uri="http://schemas.microsoft.com/sharepoint/v3"/>
-    <ds:schemaRef ds:uri="http://purl.org/dc/terms/"/>
-    <ds:schemaRef ds:uri="1f707338-ea0f-4fe5-baee-59b996692b22"/>
-    <ds:schemaRef ds:uri="http://schemas.microsoft.com/office/2006/documentManagement/types"/>
-    <ds:schemaRef ds:uri="http://schemas.microsoft.com/office/infopath/2007/PartnerControls"/>
-    <ds:schemaRef ds:uri="http://schemas.openxmlformats.org/package/2006/metadata/core-properties"/>
-    <ds:schemaRef ds:uri="http://purl.org/dc/elements/1.1/"/>
-    <ds:schemaRef ds:uri="http://schemas.microsoft.com/office/2006/metadata/properties"/>
-    <ds:schemaRef ds:uri="0feec74c-ecc7-44c3-9c64-3623cf89ed41"/>
-    <ds:schemaRef ds:uri="http://www.w3.org/XML/1998/namespace"/>
-    <ds:schemaRef ds:uri="http://purl.org/dc/dcmitype/"/>
-  </ds:schemaRefs>
-</ds:datastoreItem>
 </file>
</xml_diff>

<commit_message>
adds WIP Prototype and ALL course resources
</commit_message>
<xml_diff>
--- a/User Interface Design - D279/Paradigm Pet Professionals UI Design Specifications.docx
+++ b/User Interface Design - D279/Paradigm Pet Professionals UI Design Specifications.docx
@@ -38690,7 +38690,25 @@
           <w:sz w:val="20"/>
           <w:szCs w:val="20"/>
         </w:rPr>
-        <w:t>“Pexpert”</w:t>
+        <w:t>“</w:t>
+      </w:r>
+      <w:proofErr w:type="spellStart"/>
+      <w:r>
+        <w:rPr>
+          <w:rFonts w:ascii="Verdana" w:hAnsi="Verdana"/>
+          <w:sz w:val="20"/>
+          <w:szCs w:val="20"/>
+        </w:rPr>
+        <w:t>Pexpert</w:t>
+      </w:r>
+      <w:proofErr w:type="spellEnd"/>
+      <w:r>
+        <w:rPr>
+          <w:rFonts w:ascii="Verdana" w:hAnsi="Verdana"/>
+          <w:sz w:val="20"/>
+          <w:szCs w:val="20"/>
+        </w:rPr>
+        <w:t>”</w:t>
       </w:r>
       <w:r>
         <w:rPr>
@@ -40559,7 +40577,25 @@
           <w:sz w:val="20"/>
           <w:szCs w:val="20"/>
         </w:rPr>
-        <w:t>“Pexpert”</w:t>
+        <w:t>“</w:t>
+      </w:r>
+      <w:proofErr w:type="spellStart"/>
+      <w:r>
+        <w:rPr>
+          <w:rFonts w:ascii="Verdana" w:hAnsi="Verdana"/>
+          <w:sz w:val="20"/>
+          <w:szCs w:val="20"/>
+        </w:rPr>
+        <w:t>Pexpert</w:t>
+      </w:r>
+      <w:proofErr w:type="spellEnd"/>
+      <w:r>
+        <w:rPr>
+          <w:rFonts w:ascii="Verdana" w:hAnsi="Verdana"/>
+          <w:sz w:val="20"/>
+          <w:szCs w:val="20"/>
+        </w:rPr>
+        <w:t>”</w:t>
       </w:r>
       <w:r>
         <w:rPr>
@@ -49734,7 +49770,7 @@
                     <a:blip r:embed="rId35">
                       <a:extLst>
                         <a:ext uri="{FF2B5EF4-FFF2-40B4-BE49-F238E27FC236}">
-                          <a16:creationId xmlns:arto="http://schemas.microsoft.com/office/word/2006/arto" xmlns:a16="http://schemas.microsoft.com/office/drawing/2014/main" xmlns:a14="http://schemas.microsoft.com/office/drawing/2010/main" xmlns:w="http://schemas.openxmlformats.org/wordprocessingml/2006/main" xmlns:w10="urn:schemas-microsoft-com:office:word" xmlns:v="urn:schemas-microsoft-com:vml" xmlns:o="urn:schemas-microsoft-com:office:office" xmlns="" id="{38398932-E2EB-40BE-9225-5E72DBEE3847}"/>
+                          <a16:creationId xmlns="" xmlns:o="urn:schemas-microsoft-com:office:office" xmlns:v="urn:schemas-microsoft-com:vml" xmlns:w10="urn:schemas-microsoft-com:office:word" xmlns:w="http://schemas.openxmlformats.org/wordprocessingml/2006/main" xmlns:a14="http://schemas.microsoft.com/office/drawing/2010/main" xmlns:a16="http://schemas.microsoft.com/office/drawing/2014/main" xmlns:arto="http://schemas.microsoft.com/office/word/2006/arto" id="{38398932-E2EB-40BE-9225-5E72DBEE3847}"/>
                         </a:ext>
                       </a:extLst>
                     </a:blip>
@@ -49903,7 +49939,7 @@
                     <a:blip r:embed="rId38">
                       <a:extLst>
                         <a:ext uri="{FF2B5EF4-FFF2-40B4-BE49-F238E27FC236}">
-                          <a16:creationId xmlns:arto="http://schemas.microsoft.com/office/word/2006/arto" xmlns:a16="http://schemas.microsoft.com/office/drawing/2014/main" xmlns:a14="http://schemas.microsoft.com/office/drawing/2010/main" xmlns:w="http://schemas.openxmlformats.org/wordprocessingml/2006/main" xmlns:w10="urn:schemas-microsoft-com:office:word" xmlns:v="urn:schemas-microsoft-com:vml" xmlns:o="urn:schemas-microsoft-com:office:office" xmlns="" id="{54E28CBB-29B8-4AC9-B2C1-EB0CF1391C46}"/>
+                          <a16:creationId xmlns="" xmlns:o="urn:schemas-microsoft-com:office:office" xmlns:v="urn:schemas-microsoft-com:vml" xmlns:w10="urn:schemas-microsoft-com:office:word" xmlns:w="http://schemas.openxmlformats.org/wordprocessingml/2006/main" xmlns:a14="http://schemas.microsoft.com/office/drawing/2010/main" xmlns:a16="http://schemas.microsoft.com/office/drawing/2014/main" xmlns:arto="http://schemas.microsoft.com/office/word/2006/arto" id="{54E28CBB-29B8-4AC9-B2C1-EB0CF1391C46}"/>
                         </a:ext>
                       </a:extLst>
                     </a:blip>
@@ -49942,7 +49978,7 @@
         </w:rPr>
         <w:lastRenderedPageBreak/>
         <w:drawing>
-          <wp:inline distT="0" distB="0" distL="0" distR="0" wp14:anchorId="4F5C3D1B" wp14:editId="3A527C9B">
+          <wp:inline distT="0" distB="0" distL="0" distR="0" wp14:anchorId="4F5C3D1B" wp14:editId="0B4ACD0D">
             <wp:extent cx="3048000" cy="4572000"/>
             <wp:effectExtent l="0" t="0" r="0" b="0"/>
             <wp:docPr id="8" name="Picture 8" descr="A goldendoodle and black Labrador retriever sitting on a maroon area rug; both are smiling."/>
@@ -53738,51 +53774,6 @@
 </file>
 
 <file path=customXml/item3.xml><?xml version="1.0" encoding="utf-8"?>
-<p:properties xmlns:p="http://schemas.microsoft.com/office/2006/metadata/properties" xmlns:xsi="http://www.w3.org/2001/XMLSchema-instance" xmlns:pc="http://schemas.microsoft.com/office/infopath/2007/PartnerControls">
-  <documentManagement>
-    <Vendor xmlns="0feec74c-ecc7-44c3-9c64-3623cf89ed41">N/A</Vendor>
-    <_ip_UnifiedCompliancePolicyUIAction xmlns="http://schemas.microsoft.com/sharepoint/v3" xsi:nil="true"/>
-    <Launch_x0020_Date xmlns="0feec74c-ecc7-44c3-9c64-3623cf89ed41" xsi:nil="true"/>
-    <Discipline xmlns="0feec74c-ecc7-44c3-9c64-3623cf89ed41" xsi:nil="true"/>
-    <Course_x0020_code xmlns="0feec74c-ecc7-44c3-9c64-3623cf89ed41" xsi:nil="true"/>
-    <Performance_x0020_Steps_x0020_Completed xmlns="0feec74c-ecc7-44c3-9c64-3623cf89ed41">
-      <Value>N/A</Value>
-    </Performance_x0020_Steps_x0020_Completed>
-    <Course_x0020_short_x0020_name xmlns="0feec74c-ecc7-44c3-9c64-3623cf89ed41" xsi:nil="true"/>
-    <_ip_UnifiedCompliancePolicyProperties xmlns="http://schemas.microsoft.com/sharepoint/v3" xsi:nil="true"/>
-    <Course_x0020_number xmlns="0feec74c-ecc7-44c3-9c64-3623cf89ed41" xsi:nil="true"/>
-    <Course_x0020_title xmlns="0feec74c-ecc7-44c3-9c64-3623cf89ed41" xsi:nil="true"/>
-    <d5fh xmlns="0feec74c-ecc7-44c3-9c64-3623cf89ed41" xsi:nil="true"/>
-    <Step_x0020_Completed xmlns="0feec74c-ecc7-44c3-9c64-3623cf89ed41">
-      <Value>N/A</Value>
-    </Step_x0020_Completed>
-    <Assessment_x0020_Type xmlns="0feec74c-ecc7-44c3-9c64-3623cf89ed41">
-      <Value>Objective</Value>
-    </Assessment_x0020_Type>
-    <Publication_x0020_Date xmlns="0feec74c-ecc7-44c3-9c64-3623cf89ed41" xsi:nil="true"/>
-    <SME xmlns="0feec74c-ecc7-44c3-9c64-3623cf89ed41" xsi:nil="true"/>
-    <Editor0 xmlns="0feec74c-ecc7-44c3-9c64-3623cf89ed41">
-      <UserInfo>
-        <DisplayName/>
-        <AccountId xsi:nil="true"/>
-        <AccountType/>
-      </UserInfo>
-    </Editor0>
-    <Doc_x0020_Type xmlns="0feec74c-ecc7-44c3-9c64-3623cf89ed41" xsi:nil="true"/>
-    <qrac xmlns="0feec74c-ecc7-44c3-9c64-3623cf89ed41" xsi:nil="true"/>
-    <SharedWithUsers xmlns="1f707338-ea0f-4fe5-baee-59b996692b22">
-      <UserInfo>
-        <DisplayName>Bryan Johnson</DisplayName>
-        <AccountId>63</AccountId>
-        <AccountType/>
-      </UserInfo>
-    </SharedWithUsers>
-    <AssessmentCode xmlns="0feec74c-ecc7-44c3-9c64-3623cf89ed41" xsi:nil="true"/>
-  </documentManagement>
-</p:properties>
-</file>
-
-<file path=customXml/item4.xml><?xml version="1.0" encoding="utf-8"?>
 <ct:contentTypeSchema xmlns:ct="http://schemas.microsoft.com/office/2006/metadata/contentType" xmlns:ma="http://schemas.microsoft.com/office/2006/metadata/properties/metaAttributes" ct:_="" ma:_="" ma:contentTypeName="Document" ma:contentTypeID="0x010100C39F2A75005F2D43B30369DAED2CCB1C" ma:contentTypeVersion="41" ma:contentTypeDescription="Create a new document." ma:contentTypeScope="" ma:versionID="5351413fd0bef49f1818cb8e83e5bd96">
   <xsd:schema xmlns:xsd="http://www.w3.org/2001/XMLSchema" xmlns:xs="http://www.w3.org/2001/XMLSchema" xmlns:p="http://schemas.microsoft.com/office/2006/metadata/properties" xmlns:ns1="http://schemas.microsoft.com/sharepoint/v3" xmlns:ns2="0feec74c-ecc7-44c3-9c64-3623cf89ed41" xmlns:ns3="1f707338-ea0f-4fe5-baee-59b996692b22" targetNamespace="http://schemas.microsoft.com/office/2006/metadata/properties" ma:root="true" ma:fieldsID="459d8d921e348c538e348f0fdb6db98e" ns1:_="" ns2:_="" ns3:_="">
     <xsd:import namespace="http://schemas.microsoft.com/sharepoint/v3"/>
@@ -54228,6 +54219,51 @@
 </ct:contentTypeSchema>
 </file>
 
+<file path=customXml/item4.xml><?xml version="1.0" encoding="utf-8"?>
+<p:properties xmlns:p="http://schemas.microsoft.com/office/2006/metadata/properties" xmlns:xsi="http://www.w3.org/2001/XMLSchema-instance" xmlns:pc="http://schemas.microsoft.com/office/infopath/2007/PartnerControls">
+  <documentManagement>
+    <Vendor xmlns="0feec74c-ecc7-44c3-9c64-3623cf89ed41">N/A</Vendor>
+    <_ip_UnifiedCompliancePolicyUIAction xmlns="http://schemas.microsoft.com/sharepoint/v3" xsi:nil="true"/>
+    <Launch_x0020_Date xmlns="0feec74c-ecc7-44c3-9c64-3623cf89ed41" xsi:nil="true"/>
+    <Discipline xmlns="0feec74c-ecc7-44c3-9c64-3623cf89ed41" xsi:nil="true"/>
+    <Course_x0020_code xmlns="0feec74c-ecc7-44c3-9c64-3623cf89ed41" xsi:nil="true"/>
+    <Performance_x0020_Steps_x0020_Completed xmlns="0feec74c-ecc7-44c3-9c64-3623cf89ed41">
+      <Value>N/A</Value>
+    </Performance_x0020_Steps_x0020_Completed>
+    <Course_x0020_short_x0020_name xmlns="0feec74c-ecc7-44c3-9c64-3623cf89ed41" xsi:nil="true"/>
+    <_ip_UnifiedCompliancePolicyProperties xmlns="http://schemas.microsoft.com/sharepoint/v3" xsi:nil="true"/>
+    <Course_x0020_number xmlns="0feec74c-ecc7-44c3-9c64-3623cf89ed41" xsi:nil="true"/>
+    <Course_x0020_title xmlns="0feec74c-ecc7-44c3-9c64-3623cf89ed41" xsi:nil="true"/>
+    <d5fh xmlns="0feec74c-ecc7-44c3-9c64-3623cf89ed41" xsi:nil="true"/>
+    <Step_x0020_Completed xmlns="0feec74c-ecc7-44c3-9c64-3623cf89ed41">
+      <Value>N/A</Value>
+    </Step_x0020_Completed>
+    <Assessment_x0020_Type xmlns="0feec74c-ecc7-44c3-9c64-3623cf89ed41">
+      <Value>Objective</Value>
+    </Assessment_x0020_Type>
+    <Publication_x0020_Date xmlns="0feec74c-ecc7-44c3-9c64-3623cf89ed41" xsi:nil="true"/>
+    <SME xmlns="0feec74c-ecc7-44c3-9c64-3623cf89ed41" xsi:nil="true"/>
+    <Editor0 xmlns="0feec74c-ecc7-44c3-9c64-3623cf89ed41">
+      <UserInfo>
+        <DisplayName/>
+        <AccountId xsi:nil="true"/>
+        <AccountType/>
+      </UserInfo>
+    </Editor0>
+    <Doc_x0020_Type xmlns="0feec74c-ecc7-44c3-9c64-3623cf89ed41" xsi:nil="true"/>
+    <qrac xmlns="0feec74c-ecc7-44c3-9c64-3623cf89ed41" xsi:nil="true"/>
+    <SharedWithUsers xmlns="1f707338-ea0f-4fe5-baee-59b996692b22">
+      <UserInfo>
+        <DisplayName>Bryan Johnson</DisplayName>
+        <AccountId>63</AccountId>
+        <AccountType/>
+      </UserInfo>
+    </SharedWithUsers>
+    <AssessmentCode xmlns="0feec74c-ecc7-44c3-9c64-3623cf89ed41" xsi:nil="true"/>
+  </documentManagement>
+</p:properties>
+</file>
+
 <file path=customXml/itemProps1.xml><?xml version="1.0" encoding="utf-8"?>
 <ds:datastoreItem xmlns:ds="http://schemas.openxmlformats.org/officeDocument/2006/customXml" ds:itemID="{55AF091B-3C7A-41E3-B477-F2FDAA23CFDA}">
   <ds:schemaRefs>
@@ -54245,18 +54281,6 @@
 </file>
 
 <file path=customXml/itemProps3.xml><?xml version="1.0" encoding="utf-8"?>
-<ds:datastoreItem xmlns:ds="http://schemas.openxmlformats.org/officeDocument/2006/customXml" ds:itemID="{E23E4120-D6A2-4237-8072-707FB1C50E55}">
-  <ds:schemaRefs>
-    <ds:schemaRef ds:uri="http://schemas.microsoft.com/office/2006/metadata/properties"/>
-    <ds:schemaRef ds:uri="http://schemas.microsoft.com/office/infopath/2007/PartnerControls"/>
-    <ds:schemaRef ds:uri="0feec74c-ecc7-44c3-9c64-3623cf89ed41"/>
-    <ds:schemaRef ds:uri="http://schemas.microsoft.com/sharepoint/v3"/>
-    <ds:schemaRef ds:uri="1f707338-ea0f-4fe5-baee-59b996692b22"/>
-  </ds:schemaRefs>
-</ds:datastoreItem>
-</file>
-
-<file path=customXml/itemProps4.xml><?xml version="1.0" encoding="utf-8"?>
 <ds:datastoreItem xmlns:ds="http://schemas.openxmlformats.org/officeDocument/2006/customXml" ds:itemID="{D2EC3A24-5F3C-4CB3-BF06-CCE374D3FBF7}">
   <ds:schemaRefs>
     <ds:schemaRef ds:uri="http://schemas.microsoft.com/office/2006/metadata/contentType"/>
@@ -54274,4 +54298,22 @@
     <ds:schemaRef ds:uri="http://schemas.microsoft.com/internal/obd"/>
   </ds:schemaRefs>
 </ds:datastoreItem>
+</file>
+
+<file path=customXml/itemProps4.xml><?xml version="1.0" encoding="utf-8"?>
+<ds:datastoreItem xmlns:ds="http://schemas.openxmlformats.org/officeDocument/2006/customXml" ds:itemID="{E23E4120-D6A2-4237-8072-707FB1C50E55}">
+  <ds:schemaRefs>
+    <ds:schemaRef ds:uri="http://schemas.microsoft.com/sharepoint/v3"/>
+    <ds:schemaRef ds:uri="http://purl.org/dc/terms/"/>
+    <ds:schemaRef ds:uri="1f707338-ea0f-4fe5-baee-59b996692b22"/>
+    <ds:schemaRef ds:uri="http://schemas.microsoft.com/office/2006/documentManagement/types"/>
+    <ds:schemaRef ds:uri="http://schemas.microsoft.com/office/infopath/2007/PartnerControls"/>
+    <ds:schemaRef ds:uri="http://schemas.openxmlformats.org/package/2006/metadata/core-properties"/>
+    <ds:schemaRef ds:uri="http://purl.org/dc/elements/1.1/"/>
+    <ds:schemaRef ds:uri="http://schemas.microsoft.com/office/2006/metadata/properties"/>
+    <ds:schemaRef ds:uri="0feec74c-ecc7-44c3-9c64-3623cf89ed41"/>
+    <ds:schemaRef ds:uri="http://www.w3.org/XML/1998/namespace"/>
+    <ds:schemaRef ds:uri="http://purl.org/dc/dcmitype/"/>
+  </ds:schemaRefs>
+</ds:datastoreItem>
 </file>
</xml_diff>